<commit_message>
thats most the paper
</commit_message>
<xml_diff>
--- a/Section3_Implementation/Week7_Capstone/BachmeierNTIM8190-7.docx
+++ b/Section3_Implementation/Week7_Capstone/BachmeierNTIM8190-7.docx
@@ -226,7 +226,13 @@
       </w:r>
       <w:r>
         <w:tab/>
-        <w:t>The senior leadership team must create an IT steering committee that collectively agrees on the organizational patterns and practices.  This group requires executive sponsorship to ensure decisions carry weight.  When the committee identifies high-value work, such as centralizing customer identity, there must be processes to appoint a Single-Thread Leader (STL)</w:t>
+        <w:t xml:space="preserve">The senior leadership team must </w:t>
+      </w:r>
+      <w:r>
+        <w:t>establish</w:t>
+      </w:r>
+      <w:r>
+        <w:t xml:space="preserve"> an IT steering committee that collectively agrees on the organizational patterns and practices.  This group requires executive sponsorship to ensure decisions carry weight.  When the committee identifies high-value work, such as centralizing customer identity, there must be processes to appoint a Single-Thread Leader (STL)</w:t>
       </w:r>
       <w:r>
         <w:t xml:space="preserve"> </w:t>
@@ -258,7 +264,13 @@
         </w:sdtContent>
       </w:sdt>
       <w:r>
-        <w:t>.  An STL is a project owner who manages the goal’s lifecycle, governance, and stakeholder communication.  This owner should not work on multiple goals in parallel, as it introduces project risk.</w:t>
+        <w:t xml:space="preserve">.  An STL is a project owner who manages the goal’s lifecycle, </w:t>
+      </w:r>
+      <w:r>
+        <w:t>G</w:t>
+      </w:r>
+      <w:r>
+        <w:t>overnance, and stakeholder communication.  This owner should not work on multiple goals in parallel, as it introduces project risk.</w:t>
       </w:r>
     </w:p>
     <w:p>
@@ -266,13 +278,16 @@
         <w:ind w:firstLine="720"/>
       </w:pPr>
       <w:r>
-        <w:t>While the IT steering committee(s) establish patterns and practices, it would be unrealistic to assume complete uniformity.  For example, the savings and checking business unit runs on Windows and .NET versus the personal loan features are written in Perl.  Requiring that one group rewrites their implementation would be both challenging and a poor return on investment.  Instead, the committee must focus on interoperability and code portability through industry standard patterns.  For instance, each product should have an Application Programming Interface</w:t>
+        <w:t>While the IT steering committee(s) establish patterns and practices, it would be unrealistic to assume complete uniformity.  For example, the savings and checking business unit runs on Windows and .NET versus the personal loan features are written in Perl.  Requiring that one group rewrites their implementation would be both challenging and a poor investment.  Instead, the committee must focus on interoperability and code portability through industry standard patterns.  For instance, each product should have an Application Programming Interface</w:t>
       </w:r>
       <w:r>
         <w:t xml:space="preserve"> (API</w:t>
       </w:r>
       <w:r>
-        <w:t xml:space="preserve">) that supports RESTful methods (Representational State Transfer protocol). </w:t>
+        <w:t>) that supports RESTful methods (Representational State Transfer protocol).</w:t>
+      </w:r>
+      <w:r>
+        <w:t xml:space="preserve">  Those service contracts must support versioning and consistent performance objectives.</w:t>
       </w:r>
     </w:p>
     <w:p>
@@ -315,11 +330,11 @@
         </w:sdtContent>
       </w:sdt>
       <w:r>
-        <w:t xml:space="preserve">.  Many businesses like NCU-F purchase technology widgets to address challenges and introduce new capabilities.  However, these widgets can fall to the wayside as new paradigms appear.  For instance, most enterprise data centers have an Apache Hadoop cluster because the platform provides high-available and elasticity.  Managing </w:t>
+        <w:t xml:space="preserve">.  Many businesses like NCU-F purchase technology widgets to address challenges and introduce new capabilities.  However, these widgets can fall to the wayside as new paradigms appear.  For instance, most enterprise data centers have an </w:t>
       </w:r>
       <w:r>
         <w:lastRenderedPageBreak/>
-        <w:t>these environments is challenging, which gave rise to Kubernetes.  Eventually, something cloud-native will supersede Kubernetes.  Each application migration comes with costs and reliability risks.  Businesses must be cognizant of these trade-offs and understand the reasons not to embrace new technologies blindly.</w:t>
+        <w:t>Apache Hadoop cluster because the platform provides high-available and elasticity.  Managing these environments is challenging, which gave rise to Kubernetes.  Eventually, something cloud-native will supersede Kubernetes.  Each application migration comes with costs and reliability risks.  Businesses must be cognizant of these trade-offs and understand the reasons not to embrace new technologies blindly.</w:t>
       </w:r>
     </w:p>
     <w:p>
@@ -389,7 +404,37 @@
     <w:p>
       <w:r>
         <w:tab/>
-        <w:t>NCU-F must also devise plans for removing technical debt and implementing standards across the platform.  That standardization enables the company to move faster with greater consistency.  However, the business must be cognizant of the current business cycle since paying down debt also implies fewer new features.  Without an adequate volume of improvements, the customer’s experience becomes stale and fails to meet expectations.</w:t>
+        <w:t xml:space="preserve">NCU-F must also devise plans for removing technical debt and implementing standards across the platform.  </w:t>
+      </w:r>
+      <w:r>
+        <w:t>S</w:t>
+      </w:r>
+      <w:r>
+        <w:t xml:space="preserve">tandardization enables the company to </w:t>
+      </w:r>
+      <w:r>
+        <w:t>increase agility, deliver more, and</w:t>
+      </w:r>
+      <w:r>
+        <w:t xml:space="preserve"> </w:t>
+      </w:r>
+      <w:r>
+        <w:t xml:space="preserve">experience </w:t>
+      </w:r>
+      <w:r>
+        <w:t>greater consistency.  However, the business must be cognizant of the current business cycle since paying down debt also implies fewer new features.  Without an adequate volume of improvements, the customers</w:t>
+      </w:r>
+      <w:r>
+        <w:t>’</w:t>
+      </w:r>
+      <w:r>
+        <w:t xml:space="preserve"> experience becomes stale and fails to meet </w:t>
+      </w:r>
+      <w:r>
+        <w:t xml:space="preserve">their </w:t>
+      </w:r>
+      <w:r>
+        <w:t>expectations.</w:t>
       </w:r>
     </w:p>
     <w:p>
@@ -400,7 +445,11 @@
         <w:t>Furthermore</w:t>
       </w:r>
       <w:r>
-        <w:t>, formalizing organizational procedures such as disaster recovery and incident management will pay dividends later.  For instance, the initial release of the trading platform stores customer data across eight different storage technologies.  This approach decouples the implementation between microsystems and promotes engineering efficiency.  However, end-users do not care.  Instead, they want a consistent system state that withstands an individual server or partition failure.</w:t>
+        <w:t xml:space="preserve">, formalizing organizational procedures such as disaster recovery and incident management will pay dividends later.  For instance, the initial release of the trading platform stores customer data across eight different storage technologies.  This approach decouples the implementation between microsystems and promotes engineering efficiency.  </w:t>
+      </w:r>
+      <w:r>
+        <w:lastRenderedPageBreak/>
+        <w:t>However, end-users do not care.  Instead, they want a consistent system state that withstands an individual server or partition failure.</w:t>
       </w:r>
     </w:p>
     <w:p>
@@ -408,7 +457,6 @@
         <w:pStyle w:val="Heading1"/>
       </w:pPr>
       <w:r>
-        <w:lastRenderedPageBreak/>
         <w:t>Milestones, Benchmarks, and Deliverables</w:t>
       </w:r>
     </w:p>
@@ -726,16 +774,23 @@
       <w:r>
         <w:t>.  Upon project completion, employees can promptly identify any relevant governance models.</w:t>
       </w:r>
-    </w:p>
-    <w:p>
-      <w:pPr>
-        <w:ind w:firstLine="720"/>
-      </w:pPr>
-      <w:r>
-        <w:t>Second, t</w:t>
-      </w:r>
-      <w:r>
-        <w:t>he task force also seeks to balance consistency with business unit agility.  When organizations put technology before the products and services, it prevents resources from delivering on the corporate mission and delighting customers</w:t>
+      <w:r>
+        <w:t xml:space="preserve">  S</w:t>
+      </w:r>
+      <w:r>
+        <w:t xml:space="preserve">econd, </w:t>
+      </w:r>
+      <w:r>
+        <w:t xml:space="preserve">it </w:t>
+      </w:r>
+      <w:r>
+        <w:t xml:space="preserve">also seeks to balance consistency with business unit agility.  When organizations </w:t>
+      </w:r>
+      <w:r>
+        <w:t>position their technology before the products and services, it prevents resources from delivering on the corporate mission and delighting c</w:t>
+      </w:r>
+      <w:r>
+        <w:t>ustomers</w:t>
       </w:r>
       <w:sdt>
         <w:sdtPr>
@@ -764,7 +819,20 @@
         </w:sdtContent>
       </w:sdt>
       <w:r>
-        <w:t>.  Therefore, new policies must enable the organization to make more strategic and efficient investments.</w:t>
+        <w:t xml:space="preserve">.  Therefore, new policies </w:t>
+      </w:r>
+      <w:r>
+        <w:lastRenderedPageBreak/>
+        <w:t>must enable the organization to make more strategic and efficient investments.</w:t>
+      </w:r>
+      <w:r>
+        <w:t xml:space="preserve">  </w:t>
+      </w:r>
+      <w:r>
+        <w:t>Third</w:t>
+      </w:r>
+      <w:r>
+        <w:t>, there are infinite business challenges, and the task force cannot predict every future scenario.  Senior leaders have the authority to grant exceptions and propose policy modifications as necessary.  Documentation must exist for those decisions so the task force can periodically assess broader course corrections.</w:t>
       </w:r>
     </w:p>
     <w:p>
@@ -772,19 +840,10 @@
         <w:ind w:firstLine="720"/>
       </w:pPr>
       <w:r>
-        <w:lastRenderedPageBreak/>
-        <w:t>Third</w:t>
-      </w:r>
-      <w:r>
-        <w:t>, there are infinite business challenges, and the task force cannot predict every future scenario.  Senior leaders have the authority to grant exceptions and propose policy modifications as necessary.  Documentation must exist for those decisions so the task force can periodically assess broader course corrections.</w:t>
-      </w:r>
-    </w:p>
-    <w:p>
-      <w:pPr>
-        <w:ind w:firstLine="720"/>
-      </w:pPr>
-      <w:r>
-        <w:t xml:space="preserve">These requirements and constraints will cause different communities to modernize at varying rates.  For example, the business currently maintains over a dozen web frameworks utilizing multiple conflicting patterns.  Resolving these challenges will take additional </w:t>
+        <w:t xml:space="preserve">These requirements and constraints will cause different communities to modernize at varying rates.  For example, the business currently maintains over a dozen web frameworks utilizing multiple conflicting patterns.  Resolving these challenges will </w:t>
+      </w:r>
+      <w:r>
+        <w:t xml:space="preserve">require a longer </w:t>
       </w:r>
       <w:r>
         <w:rPr>
@@ -794,7 +853,13 @@
         <w:t>storming</w:t>
       </w:r>
       <w:r>
-        <w:t xml:space="preserve"> time before the group transitioning into the </w:t>
+        <w:t xml:space="preserve"> </w:t>
+      </w:r>
+      <w:r>
+        <w:t xml:space="preserve">duration </w:t>
+      </w:r>
+      <w:r>
+        <w:t xml:space="preserve">before the group transitioning into the </w:t>
       </w:r>
       <w:r>
         <w:rPr>
@@ -804,7 +869,10 @@
         <w:t>norming</w:t>
       </w:r>
       <w:r>
-        <w:t xml:space="preserve"> phase.  The organization can accelerate these timelines by increasing investments or permitting lower policy maturity levels. </w:t>
+        <w:t xml:space="preserve"> phase.  The organization can accelerate these timelines by increasing investments or permitting lower policy maturity levels.</w:t>
+      </w:r>
+      <w:r>
+        <w:t xml:space="preserve">  During this period, program managers must communicate progress and escalate challenges.  Executive sponsors of the technical community own the reporting cadence, format, and desired metrics.</w:t>
       </w:r>
     </w:p>
     <w:p>
@@ -886,17 +954,20 @@
         <w:pStyle w:val="Heading2"/>
       </w:pPr>
       <w:r>
+        <w:lastRenderedPageBreak/>
         <w:t>Naming Standards</w:t>
       </w:r>
     </w:p>
     <w:p>
       <w:r>
         <w:tab/>
-        <w:t xml:space="preserve">Enterprise organizations like NCU-F can easily own hundreds of thousands to millions of resources.  Historically, individual business units set naming schemas and deferred enforcement </w:t>
-      </w:r>
-      <w:r>
-        <w:lastRenderedPageBreak/>
-        <w:t>to their operations teams.  This strategy enables more autonomy and flexibility in exchange for less organizational consistency.  However, it is challenging to discover, monitor, and react to operational issues without naming conventions and standards.  For example, central alert rules must explicitly support the various permutations, manifesting complexity throughout the systems management lifecycle.</w:t>
+        <w:t xml:space="preserve">Enterprise organizations like NCU-F </w:t>
+      </w:r>
+      <w:r>
+        <w:t>manage</w:t>
+      </w:r>
+      <w:r>
+        <w:t xml:space="preserve"> hundreds of thousands to millions of resources.  Historically, individual business units set naming schemas and deferred enforcement to their operations teams.  This strategy enables more autonomy and flexibility in exchange for less organizational consistency.  However, it is challenging to discover, monitor, and react to operational issues without naming conventions and standards.  For example, central alert rules must explicitly support the various permutations, manifesting complexity throughout the systems management lifecycle.</w:t>
       </w:r>
     </w:p>
     <w:p>
@@ -957,7 +1028,11 @@
         </w:sdtContent>
       </w:sdt>
       <w:r>
-        <w:t>.  That metadata can reside within Enterprise Resource Management Systems (ERMS), which meets the discovery and monitoring requirements.  Additionally, third-party tools exist for bulk importing resources and enabling version control capabilities.</w:t>
+        <w:t xml:space="preserve">.  That metadata can reside </w:t>
+      </w:r>
+      <w:r>
+        <w:lastRenderedPageBreak/>
+        <w:t>within Enterprise Resource Management Systems (ERMS), which meets the discovery and monitoring requirements.  Additionally, third-party tools exist for bulk importing resources and enabling version control capabilities.</w:t>
       </w:r>
     </w:p>
     <w:p>
@@ -965,7 +1040,6 @@
         <w:pStyle w:val="Heading2"/>
       </w:pPr>
       <w:r>
-        <w:lastRenderedPageBreak/>
         <w:t>Resource Hierarchy</w:t>
       </w:r>
     </w:p>
@@ -3696,6 +3770,7 @@
         </w:tc>
       </w:tr>
     </w:tbl>
+    <w:p/>
     <w:p>
       <w:pPr>
         <w:pStyle w:val="Heading2"/>
@@ -3999,29 +4074,262 @@
       <w:r>
         <w:t xml:space="preserve"> task force to define Information Technology (IT) policies that enable the Business Units to collaborate more efficiently.  This team has stakeholders from the major divisions, executive sponsors, and legal representatives.</w:t>
       </w:r>
+      <w:r>
+        <w:t xml:space="preserve">  </w:t>
+      </w:r>
+      <w:r>
+        <w:lastRenderedPageBreak/>
+        <w:t>The stakeholders are responsible for ensuring standardization is continuously maturing across the organization.  This expectation requires formal processes for managing policies lifecycle.</w:t>
+      </w:r>
     </w:p>
     <w:p>
       <w:pPr>
         <w:pStyle w:val="Heading2"/>
       </w:pPr>
       <w:r>
+        <w:t>Policy Creation Process</w:t>
+      </w:r>
+    </w:p>
+    <w:p>
+      <w:pPr>
+        <w:ind w:firstLine="720"/>
+      </w:pPr>
+      <w:r>
+        <w:t>NCU-F defines specific norms and expectations for introducing, revising, and removing IT policies (see Figure 1).  All employees are encouraged to participate in these processes and provide relevant feedback for stakeholders.</w:t>
+      </w:r>
+    </w:p>
+    <w:p>
+      <w:pPr>
+        <w:pStyle w:val="Caption"/>
+      </w:pPr>
+      <w:r>
+        <w:t>Figure 1: Lifecycle Management Process</w:t>
+      </w:r>
+    </w:p>
+    <w:p>
+      <w:r>
+        <w:rPr>
+          <w:noProof/>
+        </w:rPr>
+        <w:drawing>
+          <wp:inline distT="0" distB="0" distL="0" distR="0" wp14:anchorId="14F7CDEC" wp14:editId="01A3A03E">
+            <wp:extent cx="5943600" cy="1014095"/>
+            <wp:effectExtent l="0" t="0" r="0" b="0"/>
+            <wp:docPr id="1" name="Picture 1" descr="Diagram&#10;&#10;Description automatically generated"/>
+            <wp:cNvGraphicFramePr>
+              <a:graphicFrameLocks xmlns:a="http://schemas.openxmlformats.org/drawingml/2006/main" noChangeAspect="1"/>
+            </wp:cNvGraphicFramePr>
+            <a:graphic xmlns:a="http://schemas.openxmlformats.org/drawingml/2006/main">
+              <a:graphicData uri="http://schemas.openxmlformats.org/drawingml/2006/picture">
+                <pic:pic xmlns:pic="http://schemas.openxmlformats.org/drawingml/2006/picture">
+                  <pic:nvPicPr>
+                    <pic:cNvPr id="1" name="Picture 1" descr="Diagram&#10;&#10;Description automatically generated"/>
+                    <pic:cNvPicPr/>
+                  </pic:nvPicPr>
+                  <pic:blipFill>
+                    <a:blip r:embed="rId8"/>
+                    <a:stretch>
+                      <a:fillRect/>
+                    </a:stretch>
+                  </pic:blipFill>
+                  <pic:spPr>
+                    <a:xfrm>
+                      <a:off x="0" y="0"/>
+                      <a:ext cx="5943600" cy="1014095"/>
+                    </a:xfrm>
+                    <a:prstGeom prst="rect">
+                      <a:avLst/>
+                    </a:prstGeom>
+                  </pic:spPr>
+                </pic:pic>
+              </a:graphicData>
+            </a:graphic>
+          </wp:inline>
+        </w:drawing>
+      </w:r>
+    </w:p>
+    <w:p>
+      <w:pPr>
+        <w:pStyle w:val="ListParagraph"/>
+        <w:numPr>
+          <w:ilvl w:val="0"/>
+          <w:numId w:val="1"/>
+        </w:numPr>
+      </w:pPr>
+      <w:r>
+        <w:t>IT policies define processes for approaching business challenges</w:t>
+      </w:r>
+      <w:sdt>
+        <w:sdtPr>
+          <w:id w:val="-914247197"/>
+          <w:citation/>
+        </w:sdtPr>
+        <w:sdtContent>
+          <w:r>
+            <w:fldChar w:fldCharType="begin"/>
+          </w:r>
+          <w:r>
+            <w:instrText xml:space="preserve"> CITATION Gar21 \l 1033 </w:instrText>
+          </w:r>
+          <w:r>
+            <w:fldChar w:fldCharType="separate"/>
+          </w:r>
+          <w:r>
+            <w:rPr>
+              <w:noProof/>
+            </w:rPr>
+            <w:t xml:space="preserve"> (Gartner, 2021)</w:t>
+          </w:r>
+          <w:r>
+            <w:fldChar w:fldCharType="end"/>
+          </w:r>
+        </w:sdtContent>
+      </w:sdt>
+      <w:r>
+        <w:t xml:space="preserve">.  The business enforces that perspective by requiring each policy document to explicitly identify the customer (e.g., </w:t>
+      </w:r>
+      <w:proofErr w:type="gramStart"/>
+      <w:r>
+        <w:t>internal</w:t>
+      </w:r>
+      <w:proofErr w:type="gramEnd"/>
+      <w:r>
+        <w:t xml:space="preserve"> or external users) and their needs. </w:t>
+      </w:r>
+    </w:p>
+    <w:p>
+      <w:pPr>
+        <w:pStyle w:val="ListParagraph"/>
+        <w:numPr>
+          <w:ilvl w:val="0"/>
+          <w:numId w:val="1"/>
+        </w:numPr>
+      </w:pPr>
+      <w:r>
+        <w:t xml:space="preserve">Next, the authors must explain in two to three paragraphs what methodology </w:t>
+      </w:r>
+      <w:proofErr w:type="gramStart"/>
+      <w:r>
+        <w:t>lead</w:t>
+      </w:r>
+      <w:proofErr w:type="gramEnd"/>
+      <w:r>
+        <w:t xml:space="preserve"> to these requirements.  Ideally, the methodology will include direct customer stories and metrics.  </w:t>
+      </w:r>
+    </w:p>
+    <w:p>
+      <w:pPr>
+        <w:pStyle w:val="ListParagraph"/>
+        <w:numPr>
+          <w:ilvl w:val="0"/>
+          <w:numId w:val="1"/>
+        </w:numPr>
+      </w:pPr>
+      <w:r>
+        <w:t xml:space="preserve">The third section enumerates existing policies and their relationship.  Those relationships can include standard vocabulary definitions, </w:t>
+      </w:r>
+      <w:proofErr w:type="spellStart"/>
+      <w:r>
+        <w:t>supersedence</w:t>
+      </w:r>
+      <w:proofErr w:type="spellEnd"/>
+      <w:r>
+        <w:t>, and standard procedures.</w:t>
+      </w:r>
+    </w:p>
+    <w:p>
+      <w:pPr>
+        <w:pStyle w:val="ListParagraph"/>
+        <w:numPr>
+          <w:ilvl w:val="0"/>
+          <w:numId w:val="1"/>
+        </w:numPr>
+      </w:pPr>
+      <w:r>
+        <w:t>Fourth, declare the foundational tenants of this new policy</w:t>
+      </w:r>
+      <w:sdt>
+        <w:sdtPr>
+          <w:id w:val="862716709"/>
+          <w:citation/>
+        </w:sdtPr>
+        <w:sdtContent>
+          <w:r>
+            <w:fldChar w:fldCharType="begin"/>
+          </w:r>
+          <w:r>
+            <w:instrText xml:space="preserve"> CITATION Bry21 \l 1033 </w:instrText>
+          </w:r>
+          <w:r>
+            <w:fldChar w:fldCharType="separate"/>
+          </w:r>
+          <w:r>
+            <w:rPr>
+              <w:noProof/>
+            </w:rPr>
+            <w:t xml:space="preserve"> (Bryar &amp; Carr, 2021)</w:t>
+          </w:r>
+          <w:r>
+            <w:fldChar w:fldCharType="end"/>
+          </w:r>
+        </w:sdtContent>
+      </w:sdt>
+      <w:r>
+        <w:t>.  Each tenant can be a single sentence within a bulleted list.  During future debates around the policy’s expectations, the discussion leaders will defer to this list for guidance.</w:t>
+      </w:r>
+    </w:p>
+    <w:p>
+      <w:pPr>
+        <w:pStyle w:val="ListParagraph"/>
+        <w:numPr>
+          <w:ilvl w:val="0"/>
+          <w:numId w:val="1"/>
+        </w:numPr>
+      </w:pPr>
+      <w:r>
+        <w:t>Fifth, explain how the mechanisms and frameworks address the business challenges.  Additionally, define success criteria and measurements.  This section is typically one to three pages in length, never more than five.</w:t>
+      </w:r>
+    </w:p>
+    <w:p>
+      <w:pPr>
+        <w:pStyle w:val="ListParagraph"/>
+        <w:numPr>
+          <w:ilvl w:val="0"/>
+          <w:numId w:val="1"/>
+        </w:numPr>
+      </w:pPr>
+      <w:r>
+        <w:lastRenderedPageBreak/>
+        <w:t>Lastly, include a Frequently Asked Questions (FAQ) section that addresses common scenarios.</w:t>
+      </w:r>
+    </w:p>
+    <w:p>
+      <w:pPr>
+        <w:pStyle w:val="Heading2"/>
+      </w:pPr>
+      <w:r>
         <w:t>Policy Approval Process</w:t>
       </w:r>
     </w:p>
     <w:p>
       <w:r>
         <w:tab/>
-        <w:t xml:space="preserve">The task force delegates many day-to-day decisions to internal Technical Communities.  Each community owns a specific cross-cutting concern (e.g., disaster recovery) and self-manages any enrollment criteria that govern membership eligibility.  Community members are responsible </w:t>
-      </w:r>
-      <w:r>
-        <w:lastRenderedPageBreak/>
-        <w:t>for reviewing new policy requests, debating ambiguity with existing policies, and proposing technical guidance.  Employees can define new technical communities by submitting requests to the task force oversight committee.</w:t>
+        <w:t>The task force delegates many day-to-day decisions to internal Technical Communities.  Each community owns a specific cross-cutting concern (e.g., disaster recovery) and self-manages any enrollment criteria that govern membership eligibility.  Community members are responsible for reviewing new policy requests, debating ambiguity with existing policies, and proposing technical guidance.  Employees can define new technical communities by submitting requests to the task force oversight committee.</w:t>
+      </w:r>
+      <w:r>
+        <w:t xml:space="preserve">  After approving the new community, the committee must appoint a sponsor to ensure the group successfully forms, storms, and eventually norms.</w:t>
       </w:r>
     </w:p>
     <w:p>
       <w:r>
         <w:tab/>
-        <w:t>Employees that want to create a new policy must identify an appropriate community to vet their document.  The community will assign one or two reviewers to iterate the proposal until it adheres to internal standards during this process.  After the reviewers approve the document, the authors can request that their policy is globally visible within Policy Central.  Typically, the community leaders promote the new concept through appropriate media (e.g., email group).  Suppose the reviewers do not support the change.  In that case, the authors can optionally escalate to the community’s program manager or executive stakeholder.</w:t>
+        <w:t xml:space="preserve">Employees that want to create a new policy must identify an appropriate community to vet their </w:t>
+      </w:r>
+      <w:r>
+        <w:t>proposal</w:t>
+      </w:r>
+      <w:r>
+        <w:t>.  The community will assign one or two reviewers to iterate the proposal until it adheres to internal standards during this process.  After the reviewers approve the document, the authors can request that their policy is globally visible within Policy Central.  Typically, the community leaders promote the new concept through appropriate media (e.g., email group).  Suppose the reviewers do not support the change.  In that case, the authors can optionally escalate to the community’s program manager or executive stakeholder.</w:t>
       </w:r>
     </w:p>
     <w:p>
@@ -4043,6 +4351,7 @@
         <w:pStyle w:val="Heading2"/>
       </w:pPr>
       <w:r>
+        <w:lastRenderedPageBreak/>
         <w:t>Policy Deprecation Process</w:t>
       </w:r>
     </w:p>
@@ -4067,34 +4376,50 @@
         <w:pStyle w:val="Heading1"/>
       </w:pPr>
       <w:r>
+        <w:t>Communication or Training Plan</w:t>
+      </w:r>
+    </w:p>
+    <w:p>
+      <w:pPr>
+        <w:ind w:firstLine="720"/>
+      </w:pPr>
+      <w:r>
+        <w:t xml:space="preserve">NCU-F is a large-scale enterprise with ten thousand employees working across several global financial services.  The business requires policies and procedures that enable its staff and customers to raise support issues and discover standard solutions.  Information Technology can serve those experiences using self-service portals into knowledge databases.  When answers are not available, those same systems can escalate requests to product support networks.  </w:t>
+      </w:r>
+    </w:p>
+    <w:p>
+      <w:pPr>
+        <w:pStyle w:val="Heading2"/>
+      </w:pPr>
+      <w:r>
+        <w:t>Support Model</w:t>
+      </w:r>
+    </w:p>
+    <w:p>
+      <w:r>
+        <w:tab/>
+        <w:t xml:space="preserve">Without sufficient scalability, the support network becomes prohibitively expensive.  One approach to meeting this requirement is through a </w:t>
+      </w:r>
+      <w:proofErr w:type="gramStart"/>
+      <w:r>
+        <w:t>two pyramid</w:t>
+      </w:r>
+      <w:proofErr w:type="gramEnd"/>
+      <w:r>
+        <w:t xml:space="preserve"> structure (Figure 1).  The top inverted pyramid represents members of the product engineering role-family, versus the bottom, consists of the support role-family.  Under this model, support tickets flow up and solutions down.  The business receives a strong economic incentive to address issues at the bottom of the structure, as the higher levels require specialized resources.  Since the customer must first traverse through multiple generalists, each layer has a compounding cost effect.</w:t>
+      </w:r>
+    </w:p>
+    <w:p>
+      <w:r>
+        <w:br w:type="page"/>
+      </w:r>
+    </w:p>
+    <w:p>
+      <w:pPr>
+        <w:pStyle w:val="Caption"/>
+      </w:pPr>
+      <w:r>
         <w:lastRenderedPageBreak/>
-        <w:t>Communication or Training Plan</w:t>
-      </w:r>
-    </w:p>
-    <w:p>
-      <w:r>
-        <w:t xml:space="preserve">NCU-F is a large-scale enterprise with ten thousand employees working across several global financial services.  The business requires policies and procedures that enable its staff and customers to raise support issues and discover standard solutions.  Information Technology can serve those experiences using self-service portals into knowledge databases.  When answers are not available, those same systems can escalate requests to product support networks.  </w:t>
-      </w:r>
-    </w:p>
-    <w:p>
-      <w:pPr>
-        <w:pStyle w:val="Heading1"/>
-      </w:pPr>
-      <w:r>
-        <w:t>Tiered Support Networks</w:t>
-      </w:r>
-    </w:p>
-    <w:p>
-      <w:r>
-        <w:tab/>
-        <w:t>Tiered-Support Network provides the structural model to scale-out support across broad enterprise environments and even multi-organizational situations.</w:t>
-      </w:r>
-    </w:p>
-    <w:p>
-      <w:pPr>
-        <w:pStyle w:val="Caption"/>
-      </w:pPr>
-      <w:r>
         <w:t>Figure 1: Tiered-Support Network</w:t>
       </w:r>
     </w:p>
@@ -4107,9 +4432,9 @@
           <w:noProof/>
         </w:rPr>
         <w:drawing>
-          <wp:inline distT="0" distB="0" distL="0" distR="0" wp14:anchorId="5142B145" wp14:editId="304551B5">
-            <wp:extent cx="4097994" cy="4750130"/>
-            <wp:effectExtent l="0" t="0" r="0" b="0"/>
+          <wp:inline distT="0" distB="0" distL="0" distR="0" wp14:anchorId="7CA68EA2" wp14:editId="1CBAE2AD">
+            <wp:extent cx="2362200" cy="2738111"/>
+            <wp:effectExtent l="0" t="0" r="0" b="5715"/>
             <wp:docPr id="3" name="Picture 3" descr="Diagram&#10;&#10;Description automatically generated"/>
             <wp:cNvGraphicFramePr>
               <a:graphicFrameLocks xmlns:a="http://schemas.openxmlformats.org/drawingml/2006/main" noChangeAspect="1"/>
@@ -4124,7 +4449,7 @@
                     </pic:cNvPicPr>
                   </pic:nvPicPr>
                   <pic:blipFill>
-                    <a:blip r:embed="rId7">
+                    <a:blip r:embed="rId9">
                       <a:extLst>
                         <a:ext uri="{28A0092B-C50C-407E-A947-70E740481C1C}">
                           <a14:useLocalDpi xmlns:a14="http://schemas.microsoft.com/office/drawing/2010/main" val="0"/>
@@ -4139,7 +4464,7 @@
                   <pic:spPr bwMode="auto">
                     <a:xfrm>
                       <a:off x="0" y="0"/>
-                      <a:ext cx="4166584" cy="4829635"/>
+                      <a:ext cx="2408683" cy="2791991"/>
                     </a:xfrm>
                     <a:prstGeom prst="rect">
                       <a:avLst/>
@@ -4161,91 +4486,538 @@
         <w:pStyle w:val="Heading2"/>
       </w:pPr>
       <w:r>
+        <w:t>Support Pyramid</w:t>
+      </w:r>
+    </w:p>
+    <w:p>
+      <w:pPr>
+        <w:ind w:firstLine="720"/>
+      </w:pPr>
+      <w:r>
+        <w:t>For example, a customer wants to integrate their business process with one of NCU-F’s web services.  When customers can quickly discover that information from a blog or wiki, the business must only pay content hosting fees.  Otherwise, the request escalates to support staff which must first route the ticket to the least costly junior technicians.  After the junior fails to address the issue, they can escalate it to a more experienced peer for review.  If the support team requires further assistance, there must be communication channels for escalating to program management.  After discovering the solution, the business has an incentive to document the procedure within the knowledge base to minimize future investigational costs.</w:t>
+      </w:r>
+    </w:p>
+    <w:p>
+      <w:pPr>
+        <w:ind w:firstLine="720"/>
+      </w:pPr>
+      <w:r>
+        <w:t>Specific divisions within NCU-F, like the central DevOps engineering team, have dozens of area owners, creating routing challenges.  This situation might necessitate multiple PM-to-PM switching.  NCU-F should proactively configure Incident Management software like PagerDuty, or a similar Software-as-a-Service (SaaS) solution.  These systems accelerate the search for on-call staff and improve the customer experience through lower time to mitigate.</w:t>
+      </w:r>
+    </w:p>
+    <w:p>
+      <w:pPr>
+        <w:pStyle w:val="Heading2"/>
+      </w:pPr>
+      <w:r>
         <w:lastRenderedPageBreak/>
-        <w:t>Support Model</w:t>
+        <w:t>Engineering Pyramid</w:t>
+      </w:r>
+    </w:p>
+    <w:p>
+      <w:pPr>
+        <w:ind w:firstLine="720"/>
+      </w:pPr>
+      <w:r>
+        <w:t xml:space="preserve">The support PM must then contact the area owner PM on the relevant engineering team.  For instance, this specific customer wants to ingest market data from the Trading Platform.  In this case, the Trading PM will ask the Engineering Manager for a solution.  Unless the manager can resolve the matter, it must escalate to a service engineer.  The engineers must halt inflight work and context switch, introducing risks to existing timelines and commitments.  </w:t>
+      </w:r>
+    </w:p>
+    <w:p>
+      <w:pPr>
+        <w:pStyle w:val="Heading2"/>
+      </w:pPr>
+      <w:r>
+        <w:t>External Support</w:t>
+      </w:r>
+    </w:p>
+    <w:p>
+      <w:pPr>
+        <w:ind w:firstLine="720"/>
+      </w:pPr>
+      <w:r>
+        <w:t>Suppose the engineering team cannot mitigate the issue.  In that case, the process begins anew with the external vendor or partner.  Those third-party providers have similar economic constraints, which forces them into these stacked pyramid structures.  This consistency includes knowledge databases, support channels, and customer access to the service team.  However, there can be specific scenarios that are not resolvable.  In these situations, both the engineering and support program managers need to agree on an appropriate response.  Responses can include adding to the backlog, proposing workarounds, among other stopgaps.  Lastly, reporting must inform the executive leadership of any business impact to approve future investments into the problem.</w:t>
+      </w:r>
+    </w:p>
+    <w:p>
+      <w:pPr>
+        <w:pStyle w:val="Heading1"/>
+      </w:pPr>
+      <w:r>
+        <w:t>Leadership Involvement</w:t>
+      </w:r>
+    </w:p>
+    <w:p>
+      <w:pPr>
+        <w:ind w:firstLine="720"/>
+      </w:pPr>
+      <w:r>
+        <w:t xml:space="preserve">NCU-F cannot deliver the best customer experience with the richest feature set because its internal processes are inefficient.  These inefficiencies stem from internal roadblocks that prevent collaboration and cross-team communication.  For instance, the business maintains multiple Customer Relationship Management (CRM) systems that cannot integrate.  Consistently these conflicts are a byproduct of inconsistent team standards and procedures.  Instead, the task force wants to maintain policy controls across a resource-specific hierarchy.  Additionally, the </w:t>
+      </w:r>
+      <w:r>
+        <w:lastRenderedPageBreak/>
+        <w:t xml:space="preserve">task force owns documenting the corporate direction and guardrails.  Technical Communities are responsible for maintaining elements of the hierarchy and enforcing quality controls.  </w:t>
+      </w:r>
+    </w:p>
+    <w:p>
+      <w:pPr>
+        <w:ind w:firstLine="720"/>
+      </w:pPr>
+      <w:r>
+        <w:t>After implementing this model, the senior leadership can set the vision and monitor the progress.  Meanwhile, delegating responsibility to area experts ensures an appropriate level of flexibility and adequate controls exist.  When conflicting or competing requirements arise, the community can swarm on the issue and be empowered to decide.  This structure will remove roadblocks and promote cross-organizational collaboration.</w:t>
+      </w:r>
+    </w:p>
+    <w:p>
+      <w:pPr>
+        <w:pStyle w:val="Heading2"/>
+      </w:pPr>
+      <w:r>
+        <w:t>Performance Measurements</w:t>
       </w:r>
     </w:p>
     <w:p>
       <w:r>
         <w:tab/>
-        <w:t xml:space="preserve">Without sufficient scalability, the support network becomes prohibitively expensive.  One approach to meeting this requirement is through a </w:t>
-      </w:r>
-      <w:proofErr w:type="gramStart"/>
-      <w:r>
-        <w:t>two pyramid</w:t>
-      </w:r>
-      <w:proofErr w:type="gramEnd"/>
-      <w:r>
-        <w:t xml:space="preserve"> structure (Figure 1).  The top inverted pyramid represents members of the product engineering role-family, versus the bottom, consists of the support role-family.  Under this model, support tickets flow up and solutions down.  The business receives a strong economic incentive to address issues at the bottom of the structure, as the higher levels require specialized resources.  Since the customer must first traverse through multiple generalists, each layer has a compounding cost effect.</w:t>
-      </w:r>
-    </w:p>
-    <w:p>
-      <w:pPr>
-        <w:pStyle w:val="Heading2"/>
-      </w:pPr>
-      <w:r>
-        <w:t>Support Pyramid</w:t>
-      </w:r>
-    </w:p>
-    <w:p>
-      <w:pPr>
-        <w:ind w:firstLine="720"/>
-      </w:pPr>
-      <w:r>
-        <w:t>For example, a customer wants to integrate their business process with one of NCU-F’s web services.  When customers can quickly discover that information from a blog or wiki, the business must only pay content hosting fees.  Otherwise, the request escalates to support staff which must first route the ticket to the least costly junior technicians.  After the junior fails to address the issue, they can escalate it to a more experienced peer for review.  If the support team requires further assistance, there must be communication channels for escalating to program management.  After discovering the solution, the business has an incentive to document the procedure within the knowledge base to minimize future investigational costs.</w:t>
-      </w:r>
-    </w:p>
-    <w:p>
-      <w:pPr>
-        <w:ind w:firstLine="720"/>
-      </w:pPr>
-      <w:r>
-        <w:t>Specific divisions within NCU-F, like the central DevOps engineering team, have dozens of area owners, creating routing challenges.  This situation might necessitate multiple PM-to-PM switching.  NCU-F should proactively configure Incident Management software like PagerDuty, or a similar Software-as-a-Service (SaaS) solution.  These systems accelerate the search for on-call staff and improve the customer experience through lower time to mitigate.</w:t>
-      </w:r>
-    </w:p>
-    <w:p>
-      <w:pPr>
-        <w:pStyle w:val="Heading2"/>
-      </w:pPr>
-      <w:r>
-        <w:t>Engineering Pyramid</w:t>
-      </w:r>
-    </w:p>
-    <w:p>
-      <w:pPr>
-        <w:ind w:firstLine="720"/>
-      </w:pPr>
-      <w:r>
-        <w:lastRenderedPageBreak/>
-        <w:t xml:space="preserve">The support PM must then contact the area owner PM on the relevant engineering team.  For instance, this specific customer wants to ingest market data from the Trading Platform.  In this case, the Trading PM will ask the Engineering Manager for a solution.  Unless the manager can resolve the matter, it must escalate to a service engineer.  The engineers must halt inflight work and context switch, introducing risks to existing timelines and commitments.  </w:t>
-      </w:r>
-    </w:p>
-    <w:p>
-      <w:pPr>
-        <w:pStyle w:val="Heading2"/>
-      </w:pPr>
-      <w:r>
-        <w:t>External Support</w:t>
-      </w:r>
-    </w:p>
-    <w:p>
-      <w:pPr>
-        <w:ind w:firstLine="720"/>
-      </w:pPr>
-      <w:r>
-        <w:t>Suppose the engineering team cannot mitigate the issue.  In that case, the process begins anew with the external vendor or partner.  Those third-party providers have similar economic constraints, which forces them into these stacked pyramid structures.  This consistency includes knowledge databases, support channels, and customer access to the service team.  However, there can be specific scenarios that are not resolvable.  In these situations, both the engineering and support program managers need to agree on an appropriate response.  Responses can include adding to the backlog, proposing workarounds, among other stopgaps.  Lastly, reporting must inform the executive leadership of any business impact to approve future investments into the problem.</w:t>
-      </w:r>
-    </w:p>
-    <w:p>
-      <w:pPr>
-        <w:pStyle w:val="Heading1"/>
-      </w:pPr>
-      <w:r>
-        <w:t>Leadership Involvement</w:t>
-      </w:r>
-    </w:p>
+        <w:t>Program managers are responsible for reporting progress regarding their team’s ability to collaborate effectively.  For instance, how often did the Credit team assist the Savings team? NCU-F recommends that each team automate collecting quantitative metrics either daily or weekly.  These statistics generally originate from Issue Tracking and Management (ITM) systems (e.g., Jira or ServiceNow).  Additionally, team leaders publish monthly qualitative information encompassing highlights, low-lights, blockers, and upcoming initiatives.  The data and stories should collectively tell an accurate accounting of status and business challenges.  If the performance data suggests that two teams are not communicating, or worse, on conflicting paths, the senior leadership can intervene.</w:t>
+      </w:r>
+    </w:p>
+    <w:p>
+      <w:r>
+        <w:tab/>
+        <w:t>Measuring collaboration rates is essential, as it confirms the health of input variables, though customers only care about output results</w:t>
+      </w:r>
+      <w:sdt>
+        <w:sdtPr>
+          <w:id w:val="1955437621"/>
+          <w:citation/>
+        </w:sdtPr>
+        <w:sdtContent>
+          <w:r>
+            <w:fldChar w:fldCharType="begin"/>
+          </w:r>
+          <w:r>
+            <w:instrText xml:space="preserve"> CITATION Bry21 \l 1033 </w:instrText>
+          </w:r>
+          <w:r>
+            <w:fldChar w:fldCharType="separate"/>
+          </w:r>
+          <w:r>
+            <w:rPr>
+              <w:noProof/>
+            </w:rPr>
+            <w:t xml:space="preserve"> (Bryar &amp; Carr, 2021)</w:t>
+          </w:r>
+          <w:r>
+            <w:fldChar w:fldCharType="end"/>
+          </w:r>
+        </w:sdtContent>
+      </w:sdt>
+      <w:r>
+        <w:t>.  Program managers must also report on updates to project scope, schedule, budget, performance, issues, risks, and general notifications</w:t>
+      </w:r>
+      <w:sdt>
+        <w:sdtPr>
+          <w:id w:val="1261188363"/>
+          <w:citation/>
+        </w:sdtPr>
+        <w:sdtContent>
+          <w:r>
+            <w:fldChar w:fldCharType="begin"/>
+          </w:r>
+          <w:r>
+            <w:instrText xml:space="preserve"> CITATION Mar16 \l 1033 </w:instrText>
+          </w:r>
+          <w:r>
+            <w:fldChar w:fldCharType="separate"/>
+          </w:r>
+          <w:r>
+            <w:rPr>
+              <w:noProof/>
+            </w:rPr>
+            <w:t xml:space="preserve"> (Martinelli &amp; Dragan, 2016)</w:t>
+          </w:r>
+          <w:r>
+            <w:fldChar w:fldCharType="end"/>
+          </w:r>
+        </w:sdtContent>
+      </w:sdt>
+      <w:r>
+        <w:t>.  When a correlation between inputs and outputs does not occur, it signals issues with the control framework.  This situation presents an opportunity for senior leadership to dive deep and examine any process issues.</w:t>
+      </w:r>
+    </w:p>
+    <w:sdt>
+      <w:sdtPr>
+        <w:id w:val="-5214720"/>
+        <w:docPartObj>
+          <w:docPartGallery w:val="Bibliographies"/>
+          <w:docPartUnique/>
+        </w:docPartObj>
+      </w:sdtPr>
+      <w:sdtEndPr>
+        <w:rPr>
+          <w:b w:val="0"/>
+        </w:rPr>
+      </w:sdtEndPr>
+      <w:sdtContent>
+        <w:p>
+          <w:pPr>
+            <w:pStyle w:val="Heading1"/>
+          </w:pPr>
+          <w:r>
+            <w:t>References</w:t>
+          </w:r>
+        </w:p>
+        <w:sdt>
+          <w:sdtPr>
+            <w:id w:val="-573587230"/>
+            <w:bibliography/>
+          </w:sdtPr>
+          <w:sdtContent>
+            <w:p>
+              <w:pPr>
+                <w:pStyle w:val="Bibliography"/>
+                <w:ind w:left="720" w:hanging="720"/>
+                <w:rPr>
+                  <w:noProof/>
+                </w:rPr>
+              </w:pPr>
+              <w:r>
+                <w:fldChar w:fldCharType="begin"/>
+              </w:r>
+              <w:r>
+                <w:instrText xml:space="preserve"> BIBLIOGRAPHY </w:instrText>
+              </w:r>
+              <w:r>
+                <w:fldChar w:fldCharType="separate"/>
+              </w:r>
+              <w:r>
+                <w:rPr>
+                  <w:noProof/>
+                </w:rPr>
+                <w:t xml:space="preserve">Ali, S., Green, P., &amp; Robb, A. (2015). Information technology investment governance: What is it and does it matter. </w:t>
+              </w:r>
+              <w:r>
+                <w:rPr>
+                  <w:i/>
+                  <w:iCs/>
+                  <w:noProof/>
+                </w:rPr>
+                <w:t>International Journal of Accounting Information Systems, 18</w:t>
+              </w:r>
+              <w:r>
+                <w:rPr>
+                  <w:noProof/>
+                </w:rPr>
+                <w:t>, 1-25. doi:10.1016/j.accinf.2015.04.002</w:t>
+              </w:r>
+            </w:p>
+            <w:p>
+              <w:pPr>
+                <w:pStyle w:val="Bibliography"/>
+                <w:ind w:left="720" w:hanging="720"/>
+                <w:rPr>
+                  <w:noProof/>
+                </w:rPr>
+              </w:pPr>
+              <w:r>
+                <w:rPr>
+                  <w:noProof/>
+                </w:rPr>
+                <w:t xml:space="preserve">Bonnal, P., &amp; Rauser, C. (2017). Charters, mandates, roadmaps, and other artifacts at the launch of a project. </w:t>
+              </w:r>
+              <w:r>
+                <w:rPr>
+                  <w:i/>
+                  <w:iCs/>
+                  <w:noProof/>
+                </w:rPr>
+                <w:t>Journal of Modern Project Management</w:t>
+              </w:r>
+              <w:r>
+                <w:rPr>
+                  <w:noProof/>
+                </w:rPr>
+                <w:t>, 22-31. Retrieved from https://search.ebscohost.com/login.aspx?direct=true&amp;db=bth&amp;AN=125356356&amp;authtype=sso&amp;custid=s1229530&amp;site=eds-live&amp;scope=site</w:t>
+              </w:r>
+            </w:p>
+            <w:p>
+              <w:pPr>
+                <w:pStyle w:val="Bibliography"/>
+                <w:ind w:left="720" w:hanging="720"/>
+                <w:rPr>
+                  <w:noProof/>
+                </w:rPr>
+              </w:pPr>
+              <w:r>
+                <w:rPr>
+                  <w:noProof/>
+                </w:rPr>
+                <w:t xml:space="preserve">Bryar, C., &amp; Carr, B. (2021). </w:t>
+              </w:r>
+              <w:r>
+                <w:rPr>
+                  <w:i/>
+                  <w:iCs/>
+                  <w:noProof/>
+                </w:rPr>
+                <w:t>Working Backwards.</w:t>
+              </w:r>
+              <w:r>
+                <w:rPr>
+                  <w:noProof/>
+                </w:rPr>
+                <w:t xml:space="preserve"> </w:t>
+              </w:r>
+            </w:p>
+            <w:p>
+              <w:pPr>
+                <w:pStyle w:val="Bibliography"/>
+                <w:ind w:left="720" w:hanging="720"/>
+                <w:rPr>
+                  <w:noProof/>
+                </w:rPr>
+              </w:pPr>
+              <w:r>
+                <w:rPr>
+                  <w:noProof/>
+                </w:rPr>
+                <w:t xml:space="preserve">Bryar, C., &amp; Carr, B. (2021). </w:t>
+              </w:r>
+              <w:r>
+                <w:rPr>
+                  <w:i/>
+                  <w:iCs/>
+                  <w:noProof/>
+                </w:rPr>
+                <w:t>Working Backwards: Insights, Stories, and Secrets from Inside Amazon.</w:t>
+              </w:r>
+              <w:r>
+                <w:rPr>
+                  <w:noProof/>
+                </w:rPr>
+                <w:t xml:space="preserve"> </w:t>
+              </w:r>
+            </w:p>
+            <w:p>
+              <w:pPr>
+                <w:pStyle w:val="Bibliography"/>
+                <w:ind w:left="720" w:hanging="720"/>
+                <w:rPr>
+                  <w:noProof/>
+                </w:rPr>
+              </w:pPr>
+              <w:r>
+                <w:rPr>
+                  <w:noProof/>
+                </w:rPr>
+                <w:t xml:space="preserve">Gartner. (2021). </w:t>
+              </w:r>
+              <w:r>
+                <w:rPr>
+                  <w:i/>
+                  <w:iCs/>
+                  <w:noProof/>
+                </w:rPr>
+                <w:t>What is IT Governance</w:t>
+              </w:r>
+              <w:r>
+                <w:rPr>
+                  <w:noProof/>
+                </w:rPr>
+                <w:t>? Retrieved from Gartner: https://www.gartner.com/en/information-technology/glossary/it-governance</w:t>
+              </w:r>
+            </w:p>
+            <w:p>
+              <w:pPr>
+                <w:pStyle w:val="Bibliography"/>
+                <w:ind w:left="720" w:hanging="720"/>
+                <w:rPr>
+                  <w:noProof/>
+                </w:rPr>
+              </w:pPr>
+              <w:r>
+                <w:rPr>
+                  <w:noProof/>
+                </w:rPr>
+                <w:t xml:space="preserve">Harper, J. (2019, May/June). Business Intelligence Tomorrow, and what it means for today. </w:t>
+              </w:r>
+              <w:r>
+                <w:rPr>
+                  <w:i/>
+                  <w:iCs/>
+                  <w:noProof/>
+                </w:rPr>
+                <w:t>KM World</w:t>
+              </w:r>
+              <w:r>
+                <w:rPr>
+                  <w:noProof/>
+                </w:rPr>
+                <w:t>, 12-16.</w:t>
+              </w:r>
+            </w:p>
+            <w:p>
+              <w:pPr>
+                <w:pStyle w:val="Bibliography"/>
+                <w:ind w:left="720" w:hanging="720"/>
+                <w:rPr>
+                  <w:noProof/>
+                </w:rPr>
+              </w:pPr>
+              <w:r>
+                <w:rPr>
+                  <w:noProof/>
+                </w:rPr>
+                <w:t xml:space="preserve">Iyamu, T. (2015). </w:t>
+              </w:r>
+              <w:r>
+                <w:rPr>
+                  <w:i/>
+                  <w:iCs/>
+                  <w:noProof/>
+                </w:rPr>
+                <w:t>Strategic Information Technology Governance and Organizational Politics in Modern Business.</w:t>
+              </w:r>
+              <w:r>
+                <w:rPr>
+                  <w:noProof/>
+                </w:rPr>
+                <w:t xml:space="preserve"> IGI Global. Retrieved from https://www-igi-global-com.proxy1.ncu.edu/gateway/book/124236</w:t>
+              </w:r>
+            </w:p>
+            <w:p>
+              <w:pPr>
+                <w:pStyle w:val="Bibliography"/>
+                <w:ind w:left="720" w:hanging="720"/>
+                <w:rPr>
+                  <w:noProof/>
+                </w:rPr>
+              </w:pPr>
+              <w:r>
+                <w:rPr>
+                  <w:noProof/>
+                </w:rPr>
+                <w:t xml:space="preserve">Lindros, K. (2017, July 31). </w:t>
+              </w:r>
+              <w:r>
+                <w:rPr>
+                  <w:i/>
+                  <w:iCs/>
+                  <w:noProof/>
+                </w:rPr>
+                <w:t>What is IT Governance</w:t>
+              </w:r>
+              <w:r>
+                <w:rPr>
+                  <w:noProof/>
+                </w:rPr>
+                <w:t>? Retrieved from CIO: https://www.cio.com/article/2438931/governanceit-governance-definition-and-solutions.html</w:t>
+              </w:r>
+            </w:p>
+            <w:p>
+              <w:pPr>
+                <w:pStyle w:val="Bibliography"/>
+                <w:ind w:left="720" w:hanging="720"/>
+                <w:rPr>
+                  <w:noProof/>
+                </w:rPr>
+              </w:pPr>
+              <w:r>
+                <w:rPr>
+                  <w:noProof/>
+                </w:rPr>
+                <w:lastRenderedPageBreak/>
+                <w:t xml:space="preserve">Martinelli, R., &amp; Dragan, M. (2016). </w:t>
+              </w:r>
+              <w:r>
+                <w:rPr>
+                  <w:i/>
+                  <w:iCs/>
+                  <w:noProof/>
+                </w:rPr>
+                <w:t>Project Management Toolbox.</w:t>
+              </w:r>
+              <w:r>
+                <w:rPr>
+                  <w:noProof/>
+                </w:rPr>
+                <w:t xml:space="preserve"> John Wiley and Sons. Retrieved from https://ebookcentral.proquest.com/lib/ncent-ebooks/detail.action?docID=4322633#</w:t>
+              </w:r>
+            </w:p>
+            <w:p>
+              <w:pPr>
+                <w:pStyle w:val="Bibliography"/>
+                <w:ind w:left="720" w:hanging="720"/>
+                <w:rPr>
+                  <w:noProof/>
+                </w:rPr>
+              </w:pPr>
+              <w:r>
+                <w:rPr>
+                  <w:noProof/>
+                </w:rPr>
+                <w:t xml:space="preserve">Ping-Ju, S., Straub, D., &amp; Liang, T. (2015). How information technology governance mechanisms and strategic alignment influence organizational performance. </w:t>
+              </w:r>
+              <w:r>
+                <w:rPr>
+                  <w:i/>
+                  <w:iCs/>
+                  <w:noProof/>
+                </w:rPr>
+                <w:t>MIS Quarterly, 39</w:t>
+              </w:r>
+              <w:r>
+                <w:rPr>
+                  <w:noProof/>
+                </w:rPr>
+                <w:t>(2), 497-A7. Retrieved from https://search.ebscohost.com/login.aspx?direct=true&amp;AuthType=ip,sso&amp;db=bth&amp;AN=102375761&amp;site=ehost-live&amp;scope=site</w:t>
+              </w:r>
+            </w:p>
+            <w:p>
+              <w:pPr>
+                <w:pStyle w:val="Bibliography"/>
+                <w:ind w:left="720" w:hanging="720"/>
+                <w:rPr>
+                  <w:noProof/>
+                </w:rPr>
+              </w:pPr>
+              <w:r>
+                <w:rPr>
+                  <w:noProof/>
+                </w:rPr>
+                <w:t xml:space="preserve">Selig, G. (2016). IT Governance: an integrated framework and roadmap. </w:t>
+              </w:r>
+              <w:r>
+                <w:rPr>
+                  <w:i/>
+                  <w:iCs/>
+                  <w:noProof/>
+                </w:rPr>
+                <w:t>Journal of International Technology &amp; Information Management, 25</w:t>
+              </w:r>
+              <w:r>
+                <w:rPr>
+                  <w:noProof/>
+                </w:rPr>
+                <w:t>(1), 55-76. Retrieved from https://search.ebscohost.com/login.aspx?direct=true&amp;AuthType=ip,sso&amp;db=edb&amp;AN=122400158&amp;site=eds-live</w:t>
+              </w:r>
+            </w:p>
+            <w:p>
+              <w:r>
+                <w:rPr>
+                  <w:b/>
+                  <w:bCs/>
+                  <w:noProof/>
+                </w:rPr>
+                <w:fldChar w:fldCharType="end"/>
+              </w:r>
+            </w:p>
+          </w:sdtContent>
+        </w:sdt>
+      </w:sdtContent>
+    </w:sdt>
+    <w:p/>
     <w:sectPr>
-      <w:headerReference w:type="default" r:id="rId8"/>
+      <w:headerReference w:type="default" r:id="rId10"/>
       <w:pgSz w:w="12240" w:h="15840"/>
       <w:pgMar w:top="1440" w:right="1440" w:bottom="1440" w:left="1440" w:header="720" w:footer="720" w:gutter="0"/>
       <w:pgNumType w:start="1"/>
@@ -4371,6 +5143,103 @@
     </w:pPr>
   </w:p>
 </w:hdr>
+</file>
+
+<file path=word/numbering.xml><?xml version="1.0" encoding="utf-8"?>
+<w:numbering xmlns:wpc="http://schemas.microsoft.com/office/word/2010/wordprocessingCanvas" xmlns:cx="http://schemas.microsoft.com/office/drawing/2014/chartex" xmlns:cx1="http://schemas.microsoft.com/office/drawing/2015/9/8/chartex" xmlns:cx2="http://schemas.microsoft.com/office/drawing/2015/10/21/chartex" xmlns:cx3="http://schemas.microsoft.com/office/drawing/2016/5/9/chartex" xmlns:cx4="http://schemas.microsoft.com/office/drawing/2016/5/10/chartex" xmlns:cx5="http://schemas.microsoft.com/office/drawing/2016/5/11/chartex" xmlns:cx6="http://schemas.microsoft.com/office/drawing/2016/5/12/chartex" xmlns:cx7="http://schemas.microsoft.com/office/drawing/2016/5/13/chartex" xmlns:cx8="http://schemas.microsoft.com/office/drawing/2016/5/14/chartex" xmlns:mc="http://schemas.openxmlformats.org/markup-compatibility/2006" xmlns:aink="http://schemas.microsoft.com/office/drawing/2016/ink" xmlns:am3d="http://schemas.microsoft.com/office/drawing/2017/model3d" xmlns:o="urn:schemas-microsoft-com:office:office" xmlns:r="http://schemas.openxmlformats.org/officeDocument/2006/relationships" xmlns:m="http://schemas.openxmlformats.org/officeDocument/2006/math" xmlns:v="urn:schemas-microsoft-com:vml" xmlns:wp14="http://schemas.microsoft.com/office/word/2010/wordprocessingDrawing" xmlns:wp="http://schemas.openxmlformats.org/drawingml/2006/wordprocessingDrawing" xmlns:w10="urn:schemas-microsoft-com:office:word" xmlns:w="http://schemas.openxmlformats.org/wordprocessingml/2006/main" xmlns:w14="http://schemas.microsoft.com/office/word/2010/wordml" xmlns:w15="http://schemas.microsoft.com/office/word/2012/wordml" xmlns:w16cex="http://schemas.microsoft.com/office/word/2018/wordml/cex" xmlns:w16cid="http://schemas.microsoft.com/office/word/2016/wordml/cid" xmlns:w16="http://schemas.microsoft.com/office/word/2018/wordml" xmlns:w16sdtdh="http://schemas.microsoft.com/office/word/2020/wordml/sdtdatahash" xmlns:w16se="http://schemas.microsoft.com/office/word/2015/wordml/symex" xmlns:wpg="http://schemas.microsoft.com/office/word/2010/wordprocessingGroup" xmlns:wpi="http://schemas.microsoft.com/office/word/2010/wordprocessingInk" xmlns:wne="http://schemas.microsoft.com/office/word/2006/wordml" xmlns:wps="http://schemas.microsoft.com/office/word/2010/wordprocessingShape" mc:Ignorable="w14 w15 w16se w16cid w16 w16cex w16sdtdh wp14">
+  <w:abstractNum w:abstractNumId="0" w15:restartNumberingAfterBreak="0">
+    <w:nsid w:val="767A7C94"/>
+    <w:multiLevelType w:val="hybridMultilevel"/>
+    <w:tmpl w:val="60B6B886"/>
+    <w:lvl w:ilvl="0" w:tplc="0409000F">
+      <w:start w:val="1"/>
+      <w:numFmt w:val="decimal"/>
+      <w:lvlText w:val="%1."/>
+      <w:lvlJc w:val="left"/>
+      <w:pPr>
+        <w:ind w:left="720" w:hanging="360"/>
+      </w:pPr>
+      <w:rPr>
+        <w:rFonts w:hint="default"/>
+      </w:rPr>
+    </w:lvl>
+    <w:lvl w:ilvl="1" w:tplc="04090019" w:tentative="1">
+      <w:start w:val="1"/>
+      <w:numFmt w:val="lowerLetter"/>
+      <w:lvlText w:val="%2."/>
+      <w:lvlJc w:val="left"/>
+      <w:pPr>
+        <w:ind w:left="1440" w:hanging="360"/>
+      </w:pPr>
+    </w:lvl>
+    <w:lvl w:ilvl="2" w:tplc="0409001B" w:tentative="1">
+      <w:start w:val="1"/>
+      <w:numFmt w:val="lowerRoman"/>
+      <w:lvlText w:val="%3."/>
+      <w:lvlJc w:val="right"/>
+      <w:pPr>
+        <w:ind w:left="2160" w:hanging="180"/>
+      </w:pPr>
+    </w:lvl>
+    <w:lvl w:ilvl="3" w:tplc="0409000F" w:tentative="1">
+      <w:start w:val="1"/>
+      <w:numFmt w:val="decimal"/>
+      <w:lvlText w:val="%4."/>
+      <w:lvlJc w:val="left"/>
+      <w:pPr>
+        <w:ind w:left="2880" w:hanging="360"/>
+      </w:pPr>
+    </w:lvl>
+    <w:lvl w:ilvl="4" w:tplc="04090019" w:tentative="1">
+      <w:start w:val="1"/>
+      <w:numFmt w:val="lowerLetter"/>
+      <w:lvlText w:val="%5."/>
+      <w:lvlJc w:val="left"/>
+      <w:pPr>
+        <w:ind w:left="3600" w:hanging="360"/>
+      </w:pPr>
+    </w:lvl>
+    <w:lvl w:ilvl="5" w:tplc="0409001B" w:tentative="1">
+      <w:start w:val="1"/>
+      <w:numFmt w:val="lowerRoman"/>
+      <w:lvlText w:val="%6."/>
+      <w:lvlJc w:val="right"/>
+      <w:pPr>
+        <w:ind w:left="4320" w:hanging="180"/>
+      </w:pPr>
+    </w:lvl>
+    <w:lvl w:ilvl="6" w:tplc="0409000F" w:tentative="1">
+      <w:start w:val="1"/>
+      <w:numFmt w:val="decimal"/>
+      <w:lvlText w:val="%7."/>
+      <w:lvlJc w:val="left"/>
+      <w:pPr>
+        <w:ind w:left="5040" w:hanging="360"/>
+      </w:pPr>
+    </w:lvl>
+    <w:lvl w:ilvl="7" w:tplc="04090019" w:tentative="1">
+      <w:start w:val="1"/>
+      <w:numFmt w:val="lowerLetter"/>
+      <w:lvlText w:val="%8."/>
+      <w:lvlJc w:val="left"/>
+      <w:pPr>
+        <w:ind w:left="5760" w:hanging="360"/>
+      </w:pPr>
+    </w:lvl>
+    <w:lvl w:ilvl="8" w:tplc="0409001B" w:tentative="1">
+      <w:start w:val="1"/>
+      <w:numFmt w:val="lowerRoman"/>
+      <w:lvlText w:val="%9."/>
+      <w:lvlJc w:val="right"/>
+      <w:pPr>
+        <w:ind w:left="6480" w:hanging="180"/>
+      </w:pPr>
+    </w:lvl>
+  </w:abstractNum>
+  <w:num w:numId="1">
+    <w:abstractNumId w:val="0"/>
+  </w:num>
+</w:numbering>
 </file>
 
 <file path=word/styles.xml><?xml version="1.0" encoding="utf-8"?>
@@ -5061,6 +5930,25 @@
       </w:tcPr>
     </w:tblStylePr>
   </w:style>
+  <w:style w:type="paragraph" w:styleId="ListParagraph">
+    <w:name w:val="List Paragraph"/>
+    <w:basedOn w:val="Normal"/>
+    <w:uiPriority w:val="34"/>
+    <w:qFormat/>
+    <w:rsid w:val="000F7484"/>
+    <w:pPr>
+      <w:ind w:left="720"/>
+      <w:contextualSpacing/>
+    </w:pPr>
+  </w:style>
+  <w:style w:type="paragraph" w:styleId="Bibliography">
+    <w:name w:val="Bibliography"/>
+    <w:basedOn w:val="Normal"/>
+    <w:next w:val="Normal"/>
+    <w:uiPriority w:val="37"/>
+    <w:unhideWhenUsed/>
+    <w:rsid w:val="00C46223"/>
+  </w:style>
 </w:styles>
 </file>
 
@@ -5485,7 +6373,7 @@
     <b:Pages>55-76</b:Pages>
     <b:Volume>25</b:Volume>
     <b:Issue>1</b:Issue>
-    <b:RefOrder>1</b:RefOrder>
+    <b:RefOrder>5</b:RefOrder>
   </b:Source>
   <b:Source>
     <b:Tag>Lin17</b:Tag>
@@ -5507,7 +6395,7 @@
     <b:Month>July</b:Month>
     <b:Day>31</b:Day>
     <b:URL>https://www.cio.com/article/2438931/governanceit-governance-definition-and-solutions.html</b:URL>
-    <b:RefOrder>1</b:RefOrder>
+    <b:RefOrder>6</b:RefOrder>
   </b:Source>
   <b:Source>
     <b:Tag>Bon17</b:Tag>
@@ -5532,7 +6420,7 @@
     <b:Year>2017</b:Year>
     <b:Pages>22-31</b:Pages>
     <b:URL>https://search.ebscohost.com/login.aspx?direct=true&amp;db=bth&amp;AN=125356356&amp;authtype=sso&amp;custid=s1229530&amp;site=eds-live&amp;scope=site</b:URL>
-    <b:RefOrder>2</b:RefOrder>
+    <b:RefOrder>7</b:RefOrder>
   </b:Source>
   <b:Source>
     <b:Tag>Har19</b:Tag>
@@ -5553,13 +6441,74 @@
     <b:Year>2019</b:Year>
     <b:Pages>12-16</b:Pages>
     <b:Month>May/June</b:Month>
-    <b:RefOrder>3</b:RefOrder>
+    <b:RefOrder>8</b:RefOrder>
+  </b:Source>
+  <b:Source>
+    <b:Tag>Bry21</b:Tag>
+    <b:SourceType>Book</b:SourceType>
+    <b:Guid>{7BB6B207-ADC2-4C6F-8448-844E1E78258E}</b:Guid>
+    <b:Title>Working Backwards: Insights, Stories, and Secrets from Inside Amazon</b:Title>
+    <b:Year>2021</b:Year>
+    <b:Author>
+      <b:Author>
+        <b:NameList>
+          <b:Person>
+            <b:Last>Bryar</b:Last>
+            <b:First>C</b:First>
+          </b:Person>
+          <b:Person>
+            <b:Last>Carr</b:Last>
+            <b:First>B</b:First>
+          </b:Person>
+        </b:NameList>
+      </b:Author>
+    </b:Author>
+    <b:RefOrder>10</b:RefOrder>
+  </b:Source>
+  <b:Source>
+    <b:Tag>Mar16</b:Tag>
+    <b:SourceType>Book</b:SourceType>
+    <b:Guid>{233E6CDD-99DF-41CC-9047-9FF1A31954EA}</b:Guid>
+    <b:Title>Project Management Toolbox</b:Title>
+    <b:Year>2016</b:Year>
+    <b:Author>
+      <b:Author>
+        <b:NameList>
+          <b:Person>
+            <b:Last>Martinelli</b:Last>
+            <b:First>R</b:First>
+          </b:Person>
+          <b:Person>
+            <b:Last>Dragan</b:Last>
+            <b:First>M</b:First>
+          </b:Person>
+        </b:NameList>
+      </b:Author>
+    </b:Author>
+    <b:Publisher>John Wiley and Sons</b:Publisher>
+    <b:URL>https://ebookcentral.proquest.com/lib/ncent-ebooks/detail.action?docID=4322633#</b:URL>
+    <b:RefOrder>11</b:RefOrder>
+  </b:Source>
+  <b:Source>
+    <b:Tag>Gar21</b:Tag>
+    <b:SourceType>InternetSite</b:SourceType>
+    <b:Guid>{5A004737-B92C-47E5-86B7-9DBCCF496BB2}</b:Guid>
+    <b:Title>What is IT governance</b:Title>
+    <b:Year>2021</b:Year>
+    <b:Author>
+      <b:Author>
+        <b:Corporate>Gartner</b:Corporate>
+      </b:Author>
+    </b:Author>
+    <b:InternetSiteTitle>Gartner</b:InternetSiteTitle>
+    <b:URL>https://www.gartner.com/en/information-technology/glossary/it-governance</b:URL>
+    <b:RefOrder>9</b:RefOrder>
   </b:Source>
 </b:Sources>
 </file>
 
 <file path=customXml/itemProps1.xml><?xml version="1.0" encoding="utf-8"?>
-<ds:datastoreItem xmlns:ds="http://schemas.openxmlformats.org/officeDocument/2006/customXml" ds:itemID="{13B4BA42-8E6D-4031-BAA6-A02CC3939509}">
+<ds:datastoreItem xmlns:ds="http://schemas.openxmlformats.org/officeDocument/2006/customXml" ds:itemID="{BDEEE42C-5BE3-4279-A69F-76665D3F8611}">
   <ds:schemaRefs>
     <ds:schemaRef ds:uri="http://schemas.openxmlformats.org/officeDocument/2006/bibliography"/>
   </ds:schemaRefs>

</xml_diff>

<commit_message>
add speaker note outline
</commit_message>
<xml_diff>
--- a/Section3_Implementation/Week7_Capstone/BachmeierNTIM8190-7.docx
+++ b/Section3_Implementation/Week7_Capstone/BachmeierNTIM8190-7.docx
@@ -639,7 +639,13 @@
           </w:tcPr>
           <w:p>
             <w:r>
-              <w:t>Assess Community State (Forming)</w:t>
+              <w:t>Assess Community State (</w:t>
+            </w:r>
+            <w:r>
+              <w:t>F</w:t>
+            </w:r>
+            <w:r>
+              <w:t>orming)</w:t>
             </w:r>
           </w:p>
         </w:tc>
@@ -678,7 +684,13 @@
           </w:tcPr>
           <w:p>
             <w:r>
-              <w:t>Implement Changes (Storming)</w:t>
+              <w:t>Implement Changes (</w:t>
+            </w:r>
+            <w:r>
+              <w:t>St</w:t>
+            </w:r>
+            <w:r>
+              <w:t>orming)</w:t>
             </w:r>
           </w:p>
         </w:tc>

</xml_diff>